<commit_message>
Update Architecture Diagram & Design Doc per latest design
Key decision
1. Make endpoint general reference to remove tool name (ie Kafka etc..)  from endpoint to encapsulate the tool implementation
2.  Type will pass in as parameter from batch service instead as part of endpoint
3. Will make it as one consumer for one ( but scale up & down accordingly
4. Separate ProcessService from Consumer to encapsulate the actual logic from Consumer.
</commit_message>
<xml_diff>
--- a/doc/EMS & Central Data Service Design.docx
+++ b/doc/EMS & Central Data Service Design.docx
@@ -169,6 +169,73 @@
         </w:rPr>
         <w:t>Batch service calls the REST end point to send the message</w:t>
       </w:r>
+      <w:r>
+        <w:rPr>
+          <w:rFonts w:ascii="Georgia" w:eastAsia="Times New Roman" w:hAnsi="Georgia" w:cs="Calibri"/>
+          <w:color w:val="000000"/>
+          <w:sz w:val="22"/>
+          <w:szCs w:val="22"/>
+        </w:rPr>
+        <w:t>. (</w:t>
+      </w:r>
+      <w:r>
+        <w:rPr>
+          <w:rFonts w:ascii="Georgia" w:eastAsia="Times New Roman" w:hAnsi="Georgia" w:cs="Calibri"/>
+          <w:color w:val="000000"/>
+          <w:sz w:val="22"/>
+          <w:szCs w:val="22"/>
+        </w:rPr>
+        <w:t xml:space="preserve">decide to not use tool name, </w:t>
+      </w:r>
+      <w:proofErr w:type="spellStart"/>
+      <w:r>
+        <w:rPr>
+          <w:rFonts w:ascii="Georgia" w:eastAsia="Times New Roman" w:hAnsi="Georgia" w:cs="Calibri"/>
+          <w:color w:val="000000"/>
+          <w:sz w:val="22"/>
+          <w:szCs w:val="22"/>
+        </w:rPr>
+        <w:t>kakfa</w:t>
+      </w:r>
+      <w:proofErr w:type="spellEnd"/>
+      <w:r>
+        <w:rPr>
+          <w:rFonts w:ascii="Georgia" w:eastAsia="Times New Roman" w:hAnsi="Georgia" w:cs="Calibri"/>
+          <w:color w:val="000000"/>
+          <w:sz w:val="22"/>
+          <w:szCs w:val="22"/>
+        </w:rPr>
+        <w:t xml:space="preserve"> etc.</w:t>
+      </w:r>
+      <w:proofErr w:type="gramStart"/>
+      <w:r>
+        <w:rPr>
+          <w:rFonts w:ascii="Georgia" w:eastAsia="Times New Roman" w:hAnsi="Georgia" w:cs="Calibri"/>
+          <w:color w:val="000000"/>
+          <w:sz w:val="22"/>
+          <w:szCs w:val="22"/>
+        </w:rPr>
+        <w:t>,  in</w:t>
+      </w:r>
+      <w:proofErr w:type="gramEnd"/>
+      <w:r>
+        <w:rPr>
+          <w:rFonts w:ascii="Georgia" w:eastAsia="Times New Roman" w:hAnsi="Georgia" w:cs="Calibri"/>
+          <w:color w:val="000000"/>
+          <w:sz w:val="22"/>
+          <w:szCs w:val="22"/>
+        </w:rPr>
+        <w:t xml:space="preserve"> the implementation since it can be changed</w:t>
+      </w:r>
+      <w:r>
+        <w:rPr>
+          <w:rFonts w:ascii="Georgia" w:eastAsia="Times New Roman" w:hAnsi="Georgia" w:cs="Calibri"/>
+          <w:color w:val="000000"/>
+          <w:sz w:val="22"/>
+          <w:szCs w:val="22"/>
+        </w:rPr>
+        <w:t>)</w:t>
+      </w:r>
     </w:p>
     <w:p>
       <w:pPr>
@@ -181,25 +248,35 @@
           <w:color w:val="000000"/>
         </w:rPr>
       </w:pPr>
-      <w:r>
-        <w:rPr>
-          <w:rFonts w:ascii="Georgia" w:eastAsia="Times New Roman" w:hAnsi="Georgia" w:cs="Calibri"/>
-          <w:color w:val="000000"/>
-          <w:sz w:val="22"/>
-          <w:szCs w:val="22"/>
-        </w:rPr>
-        <w:t>Endpoint : </w:t>
-      </w:r>
-      <w:hyperlink r:id="rId7" w:tooltip="http://localhost:8085/kafka/APPLICATIONNAME" w:history="1">
+      <w:proofErr w:type="gramStart"/>
+      <w:r>
+        <w:rPr>
+          <w:rFonts w:ascii="Georgia" w:eastAsia="Times New Roman" w:hAnsi="Georgia" w:cs="Calibri"/>
+          <w:color w:val="000000"/>
+          <w:sz w:val="22"/>
+          <w:szCs w:val="22"/>
+        </w:rPr>
+        <w:t>Endpoint :</w:t>
+      </w:r>
+      <w:proofErr w:type="gramEnd"/>
+      <w:r>
+        <w:rPr>
+          <w:rFonts w:ascii="Georgia" w:eastAsia="Times New Roman" w:hAnsi="Georgia" w:cs="Calibri"/>
+          <w:color w:val="000000"/>
+          <w:sz w:val="22"/>
+          <w:szCs w:val="22"/>
+        </w:rPr>
+        <w:t> </w:t>
+      </w:r>
+      <w:hyperlink r:id="rId7" w:history="1">
         <w:r>
           <w:rPr>
+            <w:rStyle w:val="Hyperlink"/>
             <w:rFonts w:ascii="Georgia" w:eastAsia="Times New Roman" w:hAnsi="Georgia" w:cs="Calibri"/>
-            <w:color w:val="0563C1"/>
             <w:sz w:val="22"/>
             <w:szCs w:val="22"/>
-            <w:u w:val="single"/>
           </w:rPr>
-          <w:t>http://localhost:8085/kafka/APPLICATIONNAME</w:t>
+          <w:t>http://localhost:8085/mckesson</w:t>
         </w:r>
       </w:hyperlink>
     </w:p>
@@ -354,42 +431,21 @@
     </w:p>
     <w:p>
       <w:pPr>
-        <w:ind w:left="2160" w:hanging="2160"/>
-        <w:rPr>
-          <w:rFonts w:ascii="Calibri" w:eastAsia="Times New Roman" w:hAnsi="Calibri" w:cs="Calibri"/>
-          <w:color w:val="000000"/>
-        </w:rPr>
-      </w:pPr>
-      <w:r>
-        <w:rPr>
-          <w:rFonts w:ascii="Times New Roman" w:eastAsia="Times New Roman" w:hAnsi="Times New Roman" w:cs="Times New Roman"/>
-          <w:color w:val="000000"/>
-          <w:sz w:val="14"/>
-          <w:szCs w:val="14"/>
-        </w:rPr>
-        <w:t>                                                            </w:t>
-      </w:r>
-      <w:r>
-        <w:rPr>
-          <w:rFonts w:ascii="Georgia" w:eastAsia="Times New Roman" w:hAnsi="Georgia" w:cs="Calibri"/>
-          <w:color w:val="000000"/>
-          <w:sz w:val="22"/>
-          <w:szCs w:val="22"/>
-        </w:rPr>
-        <w:t>ii.</w:t>
-      </w:r>
-      <w:r>
-        <w:rPr>
-          <w:rFonts w:ascii="Times New Roman" w:eastAsia="Times New Roman" w:hAnsi="Times New Roman" w:cs="Times New Roman"/>
-          <w:color w:val="000000"/>
-          <w:sz w:val="14"/>
-          <w:szCs w:val="14"/>
-        </w:rPr>
-        <w:t>      </w:t>
-      </w:r>
-      <w:r>
-        <w:rPr>
-          <w:rFonts w:ascii="Georgia" w:eastAsia="Times New Roman" w:hAnsi="Georgia" w:cs="Calibri"/>
+        <w:pStyle w:val="ListParagraph"/>
+        <w:numPr>
+          <w:ilvl w:val="2"/>
+          <w:numId w:val="3"/>
+        </w:numPr>
+        <w:rPr>
+          <w:rFonts w:ascii="Georgia" w:hAnsi="Georgia" w:cs="Calibri"/>
+          <w:color w:val="000000"/>
+          <w:sz w:val="22"/>
+          <w:szCs w:val="22"/>
+        </w:rPr>
+      </w:pPr>
+      <w:r>
+        <w:rPr>
+          <w:rFonts w:ascii="Georgia" w:hAnsi="Georgia" w:cs="Calibri"/>
           <w:color w:val="000000"/>
           <w:sz w:val="22"/>
           <w:szCs w:val="22"/>
@@ -399,7 +455,7 @@
       <w:proofErr w:type="spellStart"/>
       <w:r>
         <w:rPr>
-          <w:rFonts w:ascii="Georgia" w:eastAsia="Times New Roman" w:hAnsi="Georgia" w:cs="Calibri"/>
+          <w:rFonts w:ascii="Georgia" w:hAnsi="Georgia" w:cs="Calibri"/>
           <w:color w:val="000000"/>
           <w:sz w:val="22"/>
           <w:szCs w:val="22"/>
@@ -407,6 +463,35 @@
         <w:t>BatchService</w:t>
       </w:r>
       <w:proofErr w:type="spellEnd"/>
+      <w:r>
+        <w:rPr>
+          <w:rFonts w:ascii="Georgia" w:hAnsi="Georgia" w:cs="Calibri"/>
+          <w:color w:val="000000"/>
+          <w:sz w:val="22"/>
+          <w:szCs w:val="22"/>
+        </w:rPr>
+        <w:t xml:space="preserve"> (one endpoint, since the type will be </w:t>
+      </w:r>
+      <w:proofErr w:type="gramStart"/>
+      <w:r>
+        <w:rPr>
+          <w:rFonts w:ascii="Georgia" w:hAnsi="Georgia" w:cs="Calibri"/>
+          <w:color w:val="000000"/>
+          <w:sz w:val="22"/>
+          <w:szCs w:val="22"/>
+        </w:rPr>
+        <w:t>passing  as</w:t>
+      </w:r>
+      <w:proofErr w:type="gramEnd"/>
+      <w:r>
+        <w:rPr>
+          <w:rFonts w:ascii="Georgia" w:hAnsi="Georgia" w:cs="Calibri"/>
+          <w:color w:val="000000"/>
+          <w:sz w:val="22"/>
+          <w:szCs w:val="22"/>
+        </w:rPr>
+        <w:t xml:space="preserve"> parameter)</w:t>
+      </w:r>
     </w:p>
     <w:p>
       <w:pPr>
@@ -416,93 +501,29 @@
         </w:numPr>
         <w:rPr>
           <w:rFonts w:ascii="Calibri" w:eastAsia="Times New Roman" w:hAnsi="Calibri" w:cs="Calibri"/>
-          <w:color w:val="000000"/>
-        </w:rPr>
-      </w:pPr>
-      <w:hyperlink r:id="rId8" w:history="1">
-        <w:r>
-          <w:rPr>
-            <w:rFonts w:ascii="Georgia" w:eastAsia="Times New Roman" w:hAnsi="Georgia" w:cs="Calibri"/>
-            <w:color w:val="0563C1"/>
-            <w:sz w:val="22"/>
-            <w:szCs w:val="22"/>
-            <w:u w:val="single"/>
-          </w:rPr>
-          <w:t>http://localhost:8085/kafka/drgpayer</w:t>
-        </w:r>
-      </w:hyperlink>
-    </w:p>
-    <w:p>
-      <w:pPr>
-        <w:numPr>
-          <w:ilvl w:val="3"/>
-          <w:numId w:val="3"/>
-        </w:numPr>
-        <w:rPr>
-          <w:rFonts w:ascii="Calibri" w:eastAsia="Times New Roman" w:hAnsi="Calibri" w:cs="Calibri"/>
-          <w:color w:val="000000"/>
-        </w:rPr>
-      </w:pPr>
-      <w:hyperlink r:id="rId9" w:history="1">
-        <w:r>
-          <w:rPr>
-            <w:rFonts w:ascii="Georgia" w:eastAsia="Times New Roman" w:hAnsi="Georgia" w:cs="Calibri"/>
-            <w:color w:val="0563C1"/>
-            <w:sz w:val="22"/>
-            <w:szCs w:val="22"/>
-            <w:u w:val="single"/>
-          </w:rPr>
-          <w:t>http://localhost:8085/kafka/drgplan</w:t>
-        </w:r>
-      </w:hyperlink>
-    </w:p>
-    <w:p>
-      <w:pPr>
-        <w:numPr>
-          <w:ilvl w:val="3"/>
-          <w:numId w:val="3"/>
-        </w:numPr>
-        <w:rPr>
-          <w:rFonts w:ascii="Calibri" w:eastAsia="Times New Roman" w:hAnsi="Calibri" w:cs="Calibri"/>
-          <w:color w:val="000000"/>
-        </w:rPr>
-      </w:pPr>
-      <w:hyperlink r:id="rId10" w:history="1">
-        <w:r>
-          <w:rPr>
-            <w:rFonts w:ascii="Georgia" w:eastAsia="Times New Roman" w:hAnsi="Georgia" w:cs="Calibri"/>
-            <w:color w:val="0563C1"/>
-            <w:sz w:val="22"/>
-            <w:szCs w:val="22"/>
-            <w:u w:val="single"/>
-          </w:rPr>
-          <w:t>http://localhost:8085/kafka/ncpdp</w:t>
-        </w:r>
-      </w:hyperlink>
-    </w:p>
-    <w:p>
-      <w:pPr>
-        <w:numPr>
-          <w:ilvl w:val="3"/>
-          <w:numId w:val="3"/>
-        </w:numPr>
-        <w:rPr>
-          <w:rFonts w:ascii="Calibri" w:eastAsia="Times New Roman" w:hAnsi="Calibri" w:cs="Calibri"/>
-          <w:color w:val="000000"/>
-        </w:rPr>
-      </w:pPr>
-      <w:hyperlink r:id="rId11" w:history="1">
-        <w:r>
-          <w:rPr>
-            <w:rFonts w:ascii="Georgia" w:eastAsia="Times New Roman" w:hAnsi="Georgia" w:cs="Calibri"/>
-            <w:color w:val="0563C1"/>
-            <w:sz w:val="22"/>
-            <w:szCs w:val="22"/>
-            <w:u w:val="single"/>
-          </w:rPr>
-          <w:t>http://localhost:8085/kafka/xxxxxxxxxxxxx</w:t>
-        </w:r>
-      </w:hyperlink>
+          <w:color w:val="FF0000"/>
+        </w:rPr>
+      </w:pPr>
+      <w:r>
+        <w:rPr>
+          <w:rFonts w:ascii="Georgia" w:eastAsia="Times New Roman" w:hAnsi="Georgia" w:cs="Calibri"/>
+          <w:color w:val="FF0000"/>
+          <w:sz w:val="22"/>
+          <w:szCs w:val="22"/>
+          <w:u w:val="single"/>
+        </w:rPr>
+        <w:t>http://localhost:8085/</w:t>
+      </w:r>
+      <w:r>
+        <w:rPr>
+          <w:rFonts w:ascii="Georgia" w:eastAsia="Times New Roman" w:hAnsi="Georgia" w:cs="Calibri"/>
+          <w:color w:val="FF0000"/>
+          <w:sz w:val="22"/>
+          <w:szCs w:val="22"/>
+          <w:u w:val="single"/>
+        </w:rPr>
+        <w:t>mckesson</w:t>
+      </w:r>
     </w:p>
     <w:p>
       <w:pPr>
@@ -610,7 +631,7 @@
                     </pic:cNvPicPr>
                   </pic:nvPicPr>
                   <pic:blipFill>
-                    <a:blip r:embed="rId12">
+                    <a:blip r:embed="rId8">
                       <a:extLst>
                         <a:ext uri="{28A0092B-C50C-407E-A947-70E740481C1C}">
                           <a14:useLocalDpi xmlns:a14="http://schemas.microsoft.com/office/drawing/2010/main" val="0"/>
@@ -843,29 +864,26 @@
         </w:rPr>
         <w:t>Once the Service comes in it validates the application name in the URL (</w:t>
       </w:r>
-      <w:hyperlink r:id="rId13" w:tooltip="http://localhost:8085/kafka/drgpayer" w:history="1">
-        <w:r>
-          <w:rPr>
-            <w:rFonts w:ascii="Georgia" w:eastAsia="Times New Roman" w:hAnsi="Georgia" w:cs="Calibri"/>
-            <w:color w:val="0563C1"/>
-            <w:sz w:val="22"/>
-            <w:szCs w:val="22"/>
-            <w:u w:val="single"/>
-          </w:rPr>
-          <w:t>http://localhost:8085/kafka/</w:t>
-        </w:r>
-        <w:r>
-          <w:rPr>
-            <w:rFonts w:ascii="Georgia" w:eastAsia="Times New Roman" w:hAnsi="Georgia" w:cs="Calibri"/>
-            <w:color w:val="0563C1"/>
-            <w:sz w:val="22"/>
-            <w:szCs w:val="22"/>
-            <w:u w:val="single"/>
-            <w:shd w:val="clear" w:color="auto" w:fill="FFFF00"/>
-          </w:rPr>
-          <w:t>drgpayer</w:t>
-        </w:r>
-      </w:hyperlink>
+      <w:r>
+        <w:rPr>
+          <w:rFonts w:ascii="Georgia" w:eastAsia="Times New Roman" w:hAnsi="Georgia" w:cs="Calibri"/>
+          <w:color w:val="0563C1"/>
+          <w:sz w:val="22"/>
+          <w:szCs w:val="22"/>
+          <w:u w:val="single"/>
+        </w:rPr>
+        <w:t>http://localhost:8085/</w:t>
+      </w:r>
+      <w:r>
+        <w:rPr>
+          <w:rFonts w:ascii="Georgia" w:eastAsia="Times New Roman" w:hAnsi="Georgia" w:cs="Calibri"/>
+          <w:color w:val="0563C1"/>
+          <w:sz w:val="22"/>
+          <w:szCs w:val="22"/>
+          <w:u w:val="single"/>
+        </w:rPr>
+        <w:t>mckesson</w:t>
+      </w:r>
       <w:r>
         <w:rPr>
           <w:rFonts w:ascii="Georgia" w:eastAsia="Times New Roman" w:hAnsi="Georgia" w:cs="Calibri"/>
@@ -962,7 +980,7 @@
                     </pic:cNvPicPr>
                   </pic:nvPicPr>
                   <pic:blipFill>
-                    <a:blip r:embed="rId14">
+                    <a:blip r:embed="rId9">
                       <a:extLst>
                         <a:ext uri="{28A0092B-C50C-407E-A947-70E740481C1C}">
                           <a14:useLocalDpi xmlns:a14="http://schemas.microsoft.com/office/drawing/2010/main" val="0"/>
@@ -1102,7 +1120,7 @@
           <w:sz w:val="22"/>
           <w:szCs w:val="22"/>
         </w:rPr>
-        <w:t xml:space="preserve">If it’s NOT in the list it will reject the message (Will not set to </w:t>
+        <w:t xml:space="preserve">If it’s NOT in the </w:t>
       </w:r>
       <w:proofErr w:type="gramStart"/>
       <w:r>
@@ -1112,9 +1130,18 @@
           <w:sz w:val="22"/>
           <w:szCs w:val="22"/>
         </w:rPr>
-        <w:t>Producer )</w:t>
+        <w:t>list</w:t>
       </w:r>
       <w:proofErr w:type="gramEnd"/>
+      <w:r>
+        <w:rPr>
+          <w:rFonts w:ascii="Georgia" w:eastAsia="Times New Roman" w:hAnsi="Georgia" w:cs="Calibri"/>
+          <w:color w:val="000000"/>
+          <w:sz w:val="22"/>
+          <w:szCs w:val="22"/>
+        </w:rPr>
+        <w:t xml:space="preserve"> it will reject the message (Will not set to Producer)</w:t>
+      </w:r>
     </w:p>
     <w:p>
       <w:pPr>
@@ -1198,27 +1225,7 @@
           <w:sz w:val="22"/>
           <w:szCs w:val="22"/>
         </w:rPr>
-        <w:t xml:space="preserve">In our </w:t>
-      </w:r>
-      <w:proofErr w:type="gramStart"/>
-      <w:r>
-        <w:rPr>
-          <w:rFonts w:ascii="Georgia" w:eastAsia="Times New Roman" w:hAnsi="Georgia" w:cs="Calibri"/>
-          <w:color w:val="000000"/>
-          <w:sz w:val="22"/>
-          <w:szCs w:val="22"/>
-        </w:rPr>
-        <w:t>Scenario,  to</w:t>
-      </w:r>
-      <w:proofErr w:type="gramEnd"/>
-      <w:r>
-        <w:rPr>
-          <w:rFonts w:ascii="Georgia" w:eastAsia="Times New Roman" w:hAnsi="Georgia" w:cs="Calibri"/>
-          <w:color w:val="000000"/>
-          <w:sz w:val="22"/>
-          <w:szCs w:val="22"/>
-        </w:rPr>
-        <w:t xml:space="preserve"> </w:t>
+        <w:t xml:space="preserve">In our Scenario, to </w:t>
       </w:r>
       <w:r>
         <w:rPr>
@@ -1324,7 +1331,7 @@
         </w:rPr>
         <w:t> call </w:t>
       </w:r>
-      <w:hyperlink r:id="rId15" w:tooltip="http://localhost:8089/drgpayer/inserttodrgdatabase" w:history="1">
+      <w:hyperlink r:id="rId10" w:tooltip="http://localhost:8089/drgpayer/inserttodrgdatabase" w:history="1">
         <w:r>
           <w:rPr>
             <w:rFonts w:ascii="Georgia" w:eastAsia="Times New Roman" w:hAnsi="Georgia" w:cs="Calibri"/>
@@ -1396,7 +1403,7 @@
         </w:rPr>
         <w:t> call </w:t>
       </w:r>
-      <w:hyperlink r:id="rId16" w:tooltip="http://localhost:8089/drgpayer/inserttodrgdatabase" w:history="1">
+      <w:hyperlink r:id="rId11" w:tooltip="http://localhost:8089/drgpayer/inserttodrgdatabase" w:history="1">
         <w:r>
           <w:rPr>
             <w:rFonts w:ascii="Georgia" w:eastAsia="Times New Roman" w:hAnsi="Georgia" w:cs="Calibri"/>
@@ -1426,27 +1433,7 @@
             <w:szCs w:val="22"/>
             <w:u w:val="single"/>
           </w:rPr>
-          <w:t>/inserttodrgdatab</w:t>
-        </w:r>
-        <w:r>
-          <w:rPr>
-            <w:rFonts w:ascii="Georgia" w:eastAsia="Times New Roman" w:hAnsi="Georgia" w:cs="Calibri"/>
-            <w:color w:val="0563C1"/>
-            <w:sz w:val="22"/>
-            <w:szCs w:val="22"/>
-            <w:u w:val="single"/>
-          </w:rPr>
-          <w:t>a</w:t>
-        </w:r>
-        <w:r>
-          <w:rPr>
-            <w:rFonts w:ascii="Georgia" w:eastAsia="Times New Roman" w:hAnsi="Georgia" w:cs="Calibri"/>
-            <w:color w:val="0563C1"/>
-            <w:sz w:val="22"/>
-            <w:szCs w:val="22"/>
-            <w:u w:val="single"/>
-          </w:rPr>
-          <w:t>se</w:t>
+          <w:t>/inserttodrgdatabase</w:t>
         </w:r>
       </w:hyperlink>
     </w:p>
@@ -1473,30 +1460,10 @@
       <w:r>
         <w:rPr>
           <w:rFonts w:ascii="Georgia" w:eastAsia="Times New Roman" w:hAnsi="Georgia" w:cs="Calibri"/>
-          <w:strike/>
           <w:color w:val="FF0000"/>
           <w:sz w:val="22"/>
           <w:szCs w:val="22"/>
         </w:rPr>
-        <w:t>DRGPAYER </w:t>
-      </w:r>
-      <w:r>
-        <w:rPr>
-          <w:rFonts w:ascii="Georgia" w:eastAsia="Times New Roman" w:hAnsi="Georgia" w:cs="Calibri"/>
-          <w:strike/>
-          <w:color w:val="FF0000"/>
-          <w:sz w:val="22"/>
-          <w:szCs w:val="22"/>
-        </w:rPr>
-        <w:t xml:space="preserve">  </w:t>
-      </w:r>
-      <w:r>
-        <w:rPr>
-          <w:rFonts w:ascii="Georgia" w:eastAsia="Times New Roman" w:hAnsi="Georgia" w:cs="Calibri"/>
-          <w:color w:val="FF0000"/>
-          <w:sz w:val="22"/>
-          <w:szCs w:val="22"/>
-        </w:rPr>
         <w:t>NDCPD</w:t>
       </w:r>
       <w:r>
@@ -1517,7 +1484,7 @@
         </w:rPr>
         <w:t> call </w:t>
       </w:r>
-      <w:hyperlink r:id="rId17" w:tooltip="http://localhost:8089/ncpdp/inserttoncpdbdatabase" w:history="1">
+      <w:hyperlink r:id="rId12" w:tooltip="http://localhost:8089/ncpdp/inserttoncpdbdatabase" w:history="1">
         <w:r>
           <w:rPr>
             <w:rFonts w:ascii="Georgia" w:eastAsia="Times New Roman" w:hAnsi="Georgia" w:cs="Calibri"/>
@@ -1554,7 +1521,19 @@
         <w:rPr>
           <w:color w:val="000000"/>
         </w:rPr>
-        <w:t xml:space="preserve">DB - </w:t>
+        <w:t xml:space="preserve">DB </w:t>
+      </w:r>
+      <w:r>
+        <w:rPr>
+          <w:color w:val="000000"/>
+        </w:rPr>
+        <w:t>–</w:t>
+      </w:r>
+      <w:r>
+        <w:rPr>
+          <w:color w:val="000000"/>
+        </w:rPr>
+        <w:t xml:space="preserve"> </w:t>
       </w:r>
       <w:r>
         <w:rPr>
@@ -1562,359 +1541,26 @@
         </w:rPr>
         <w:t>MySQL</w:t>
       </w:r>
-      <w:bookmarkStart w:id="0" w:name="_GoBack"/>
-      <w:bookmarkEnd w:id="0"/>
-    </w:p>
-    <w:p>
-      <w:pPr>
-        <w:ind w:left="2880"/>
-        <w:rPr>
-          <w:rFonts w:ascii="Calibri" w:eastAsia="Times New Roman" w:hAnsi="Calibri" w:cs="Calibri"/>
-          <w:color w:val="000000"/>
-        </w:rPr>
-      </w:pPr>
-    </w:p>
-    <w:p>
-      <w:pPr>
-        <w:pStyle w:val="ListParagraph"/>
-        <w:ind w:left="360"/>
-        <w:rPr>
-          <w:rFonts w:ascii="Calibri" w:hAnsi="Calibri" w:cs="Calibri"/>
-          <w:color w:val="FF0000"/>
-        </w:rPr>
-      </w:pPr>
-      <w:r>
-        <w:rPr>
-          <w:rFonts w:ascii="Calibri" w:hAnsi="Calibri" w:cs="Calibri"/>
-          <w:color w:val="FF0000"/>
-        </w:rPr>
-        <w:t>Comment: (to be discussed)</w:t>
-      </w:r>
-    </w:p>
-    <w:p>
-      <w:pPr>
-        <w:pStyle w:val="ListParagraph"/>
-        <w:numPr>
-          <w:ilvl w:val="1"/>
-          <w:numId w:val="11"/>
-        </w:numPr>
-        <w:spacing w:before="0" w:beforeAutospacing="0" w:after="0" w:afterAutospacing="0"/>
-        <w:rPr>
-          <w:rFonts w:ascii="Calibri" w:hAnsi="Calibri" w:cs="Calibri"/>
-          <w:color w:val="FF0000"/>
-        </w:rPr>
-      </w:pPr>
-      <w:r>
-        <w:rPr>
-          <w:rFonts w:ascii="Calibri" w:hAnsi="Calibri" w:cs="Calibri"/>
-          <w:color w:val="FF0000"/>
-          <w:sz w:val="22"/>
-          <w:szCs w:val="22"/>
-        </w:rPr>
-        <w:t xml:space="preserve">One consume vs two </w:t>
+      <w:r>
+        <w:rPr>
+          <w:color w:val="000000"/>
+        </w:rPr>
+        <w:t xml:space="preserve"> </w:t>
       </w:r>
       <w:proofErr w:type="gramStart"/>
       <w:r>
         <w:rPr>
-          <w:rFonts w:ascii="Calibri" w:hAnsi="Calibri" w:cs="Calibri"/>
-          <w:color w:val="FF0000"/>
-          <w:sz w:val="22"/>
-          <w:szCs w:val="22"/>
-        </w:rPr>
-        <w:t>( we</w:t>
+          <w:color w:val="000000"/>
+        </w:rPr>
+        <w:t>( currently</w:t>
       </w:r>
       <w:proofErr w:type="gramEnd"/>
       <w:r>
         <w:rPr>
-          <w:rFonts w:ascii="Calibri" w:hAnsi="Calibri" w:cs="Calibri"/>
-          <w:color w:val="FF0000"/>
-          <w:sz w:val="22"/>
-          <w:szCs w:val="22"/>
-        </w:rPr>
-        <w:t xml:space="preserve"> can make it one for now and if time allow , make it two) ,</w:t>
-      </w:r>
-      <w:r>
-        <w:rPr>
-          <w:rStyle w:val="apple-converted-space"/>
-          <w:rFonts w:ascii="Calibri" w:hAnsi="Calibri" w:cs="Calibri"/>
-          <w:color w:val="FF0000"/>
-          <w:sz w:val="22"/>
-          <w:szCs w:val="22"/>
-        </w:rPr>
-        <w:t> </w:t>
-      </w:r>
-    </w:p>
-    <w:p>
-      <w:pPr>
-        <w:pStyle w:val="ListParagraph"/>
-        <w:spacing w:before="0" w:beforeAutospacing="0" w:after="0" w:afterAutospacing="0"/>
-        <w:ind w:left="2160" w:hanging="2160"/>
-        <w:rPr>
-          <w:rFonts w:ascii="Calibri" w:hAnsi="Calibri" w:cs="Calibri"/>
-          <w:color w:val="FF0000"/>
-        </w:rPr>
-      </w:pPr>
-      <w:r>
-        <w:rPr>
-          <w:color w:val="FF0000"/>
-          <w:sz w:val="14"/>
-          <w:szCs w:val="14"/>
-        </w:rPr>
-        <w:t>                                                              </w:t>
-      </w:r>
-      <w:r>
-        <w:rPr>
-          <w:rStyle w:val="apple-converted-space"/>
-          <w:color w:val="FF0000"/>
-          <w:sz w:val="14"/>
-          <w:szCs w:val="14"/>
-        </w:rPr>
-        <w:t> </w:t>
-      </w:r>
-      <w:r>
-        <w:rPr>
-          <w:rFonts w:ascii="Calibri" w:hAnsi="Calibri" w:cs="Calibri"/>
-          <w:color w:val="FF0000"/>
-          <w:sz w:val="22"/>
-          <w:szCs w:val="22"/>
-        </w:rPr>
-        <w:t>i.</w:t>
-      </w:r>
-      <w:r>
-        <w:rPr>
-          <w:color w:val="FF0000"/>
-          <w:sz w:val="14"/>
-          <w:szCs w:val="14"/>
-        </w:rPr>
-        <w:t>     </w:t>
-      </w:r>
-      <w:r>
-        <w:rPr>
-          <w:rStyle w:val="apple-converted-space"/>
-          <w:color w:val="FF0000"/>
-          <w:sz w:val="14"/>
-          <w:szCs w:val="14"/>
-        </w:rPr>
-        <w:t> </w:t>
-      </w:r>
-      <w:r>
-        <w:rPr>
-          <w:rFonts w:ascii="Calibri" w:hAnsi="Calibri" w:cs="Calibri"/>
-          <w:color w:val="FF0000"/>
-          <w:sz w:val="22"/>
-          <w:szCs w:val="22"/>
-        </w:rPr>
-        <w:t>If we make it one, I still don’t want this consumer to be able to listen to all topic,</w:t>
-      </w:r>
-      <w:r>
-        <w:rPr>
-          <w:rStyle w:val="apple-converted-space"/>
-          <w:rFonts w:ascii="Calibri" w:hAnsi="Calibri" w:cs="Calibri"/>
-          <w:color w:val="FF0000"/>
-          <w:sz w:val="22"/>
-          <w:szCs w:val="22"/>
-        </w:rPr>
-        <w:t> </w:t>
-      </w:r>
-    </w:p>
-    <w:p>
-      <w:pPr>
-        <w:pStyle w:val="ListParagraph"/>
-        <w:numPr>
-          <w:ilvl w:val="3"/>
-          <w:numId w:val="12"/>
-        </w:numPr>
-        <w:spacing w:before="0" w:beforeAutospacing="0" w:after="0" w:afterAutospacing="0"/>
-        <w:rPr>
-          <w:rFonts w:ascii="Calibri" w:hAnsi="Calibri" w:cs="Calibri"/>
-          <w:color w:val="FF0000"/>
-        </w:rPr>
-      </w:pPr>
-      <w:r>
-        <w:rPr>
-          <w:rFonts w:ascii="Calibri" w:hAnsi="Calibri" w:cs="Calibri"/>
-          <w:color w:val="FF0000"/>
-          <w:sz w:val="22"/>
-          <w:szCs w:val="22"/>
-        </w:rPr>
-        <w:t>Need to make a noise topic to not be listened by the consumer</w:t>
-      </w:r>
-    </w:p>
-    <w:p>
-      <w:pPr>
-        <w:pStyle w:val="ListParagraph"/>
-        <w:numPr>
-          <w:ilvl w:val="1"/>
-          <w:numId w:val="12"/>
-        </w:numPr>
-        <w:spacing w:before="0" w:beforeAutospacing="0" w:after="0" w:afterAutospacing="0"/>
-        <w:rPr>
-          <w:rFonts w:ascii="Calibri" w:hAnsi="Calibri" w:cs="Calibri"/>
-          <w:color w:val="FF0000"/>
-        </w:rPr>
-      </w:pPr>
-      <w:r>
-        <w:rPr>
-          <w:rFonts w:ascii="Calibri" w:hAnsi="Calibri" w:cs="Calibri"/>
-          <w:color w:val="FF0000"/>
-          <w:sz w:val="22"/>
-          <w:szCs w:val="22"/>
-        </w:rPr>
-        <w:t>Separated</w:t>
-      </w:r>
-      <w:r>
-        <w:rPr>
-          <w:rFonts w:ascii="Calibri" w:hAnsi="Calibri" w:cs="Calibri"/>
-          <w:color w:val="FF0000"/>
-          <w:sz w:val="22"/>
-          <w:szCs w:val="22"/>
-        </w:rPr>
-        <w:t xml:space="preserve"> the consumer and service to insert into DB.</w:t>
-      </w:r>
-      <w:r>
-        <w:rPr>
-          <w:rStyle w:val="apple-converted-space"/>
-          <w:rFonts w:ascii="Calibri" w:hAnsi="Calibri" w:cs="Calibri"/>
-          <w:color w:val="FF0000"/>
-          <w:sz w:val="22"/>
-          <w:szCs w:val="22"/>
-        </w:rPr>
-        <w:t> </w:t>
-      </w:r>
-    </w:p>
-    <w:p>
-      <w:pPr>
-        <w:pStyle w:val="ListParagraph"/>
-        <w:spacing w:before="0" w:beforeAutospacing="0" w:after="0" w:afterAutospacing="0"/>
-        <w:ind w:left="2160" w:hanging="2160"/>
-        <w:rPr>
-          <w:rFonts w:ascii="Calibri" w:hAnsi="Calibri" w:cs="Calibri"/>
-          <w:color w:val="FF0000"/>
-        </w:rPr>
-      </w:pPr>
-      <w:r>
-        <w:rPr>
-          <w:color w:val="FF0000"/>
-          <w:sz w:val="14"/>
-          <w:szCs w:val="14"/>
-        </w:rPr>
-        <w:lastRenderedPageBreak/>
-        <w:t>                                                              </w:t>
-      </w:r>
-      <w:r>
-        <w:rPr>
-          <w:rStyle w:val="apple-converted-space"/>
-          <w:color w:val="FF0000"/>
-          <w:sz w:val="14"/>
-          <w:szCs w:val="14"/>
-        </w:rPr>
-        <w:t> </w:t>
-      </w:r>
-      <w:r>
-        <w:rPr>
-          <w:rFonts w:ascii="Calibri" w:hAnsi="Calibri" w:cs="Calibri"/>
-          <w:color w:val="FF0000"/>
-          <w:sz w:val="22"/>
-          <w:szCs w:val="22"/>
-        </w:rPr>
-        <w:t>i.</w:t>
-      </w:r>
-      <w:r>
-        <w:rPr>
-          <w:color w:val="FF0000"/>
-          <w:sz w:val="14"/>
-          <w:szCs w:val="14"/>
-        </w:rPr>
-        <w:t>     </w:t>
-      </w:r>
-      <w:r>
-        <w:rPr>
-          <w:rStyle w:val="apple-converted-space"/>
-          <w:color w:val="FF0000"/>
-          <w:sz w:val="14"/>
-          <w:szCs w:val="14"/>
-        </w:rPr>
-        <w:t> </w:t>
-      </w:r>
-      <w:r>
-        <w:rPr>
-          <w:rFonts w:ascii="Calibri" w:hAnsi="Calibri" w:cs="Calibri"/>
-          <w:color w:val="FF0000"/>
-          <w:sz w:val="22"/>
-          <w:szCs w:val="22"/>
-        </w:rPr>
-        <w:t xml:space="preserve">For now, </w:t>
-      </w:r>
-      <w:proofErr w:type="spellStart"/>
-      <w:r>
-        <w:rPr>
-          <w:rFonts w:ascii="Calibri" w:hAnsi="Calibri" w:cs="Calibri"/>
-          <w:color w:val="FF0000"/>
-          <w:sz w:val="22"/>
-          <w:szCs w:val="22"/>
-        </w:rPr>
-        <w:t>Jakeer</w:t>
-      </w:r>
-      <w:proofErr w:type="spellEnd"/>
-      <w:r>
-        <w:rPr>
-          <w:rFonts w:ascii="Calibri" w:hAnsi="Calibri" w:cs="Calibri"/>
-          <w:color w:val="FF0000"/>
-          <w:sz w:val="22"/>
-          <w:szCs w:val="22"/>
-        </w:rPr>
-        <w:t xml:space="preserve"> can keep it as one, but separated as </w:t>
-      </w:r>
-      <w:proofErr w:type="spellStart"/>
-      <w:r>
-        <w:rPr>
-          <w:rFonts w:ascii="Calibri" w:hAnsi="Calibri" w:cs="Calibri"/>
-          <w:color w:val="FF0000"/>
-          <w:sz w:val="22"/>
-          <w:szCs w:val="22"/>
-        </w:rPr>
-        <w:t>DBService</w:t>
-      </w:r>
-      <w:proofErr w:type="spellEnd"/>
-      <w:r>
-        <w:rPr>
-          <w:rFonts w:ascii="Calibri" w:hAnsi="Calibri" w:cs="Calibri"/>
-          <w:color w:val="FF0000"/>
-          <w:sz w:val="22"/>
-          <w:szCs w:val="22"/>
-        </w:rPr>
-        <w:t xml:space="preserve"> </w:t>
-      </w:r>
-      <w:proofErr w:type="spellStart"/>
-      <w:r>
-        <w:rPr>
-          <w:rFonts w:ascii="Calibri" w:hAnsi="Calibri" w:cs="Calibri"/>
-          <w:color w:val="FF0000"/>
-          <w:sz w:val="22"/>
-          <w:szCs w:val="22"/>
-        </w:rPr>
-        <w:t>etc</w:t>
-      </w:r>
-      <w:proofErr w:type="spellEnd"/>
-      <w:r>
-        <w:rPr>
-          <w:rFonts w:ascii="Calibri" w:hAnsi="Calibri" w:cs="Calibri"/>
-          <w:color w:val="FF0000"/>
-          <w:sz w:val="22"/>
-          <w:szCs w:val="22"/>
-        </w:rPr>
-        <w:t>… as needed.</w:t>
-      </w:r>
-    </w:p>
-    <w:p>
-      <w:pPr>
-        <w:pStyle w:val="ListParagraph"/>
-        <w:ind w:left="360"/>
-        <w:rPr>
-          <w:rFonts w:ascii="Calibri" w:hAnsi="Calibri" w:cs="Calibri"/>
-          <w:color w:val="000000"/>
-        </w:rPr>
-      </w:pPr>
+          <w:color w:val="000000"/>
+        </w:rPr>
+        <w:t>, will decide later)</w:t>
+      </w:r>
     </w:p>
     <w:p>
       <w:pPr>
@@ -1930,6 +1576,7 @@
         </w:rPr>
       </w:pPr>
       <w:proofErr w:type="spellStart"/>
+      <w:proofErr w:type="gramStart"/>
       <w:r>
         <w:rPr>
           <w:color w:val="000000"/>
@@ -1945,7 +1592,24 @@
           <w:sz w:val="32"/>
           <w:szCs w:val="32"/>
         </w:rPr>
-        <w:t xml:space="preserve"> (TBD) – Separated from Consumer??</w:t>
+        <w:t xml:space="preserve"> </w:t>
+      </w:r>
+      <w:r>
+        <w:rPr>
+          <w:color w:val="000000"/>
+          <w:sz w:val="32"/>
+          <w:szCs w:val="32"/>
+        </w:rPr>
+        <w:t xml:space="preserve"> (</w:t>
+      </w:r>
+      <w:proofErr w:type="gramEnd"/>
+      <w:r>
+        <w:rPr>
+          <w:color w:val="000000"/>
+          <w:sz w:val="32"/>
+          <w:szCs w:val="32"/>
+        </w:rPr>
+        <w:t xml:space="preserve"> separated out from consumer) </w:t>
       </w:r>
     </w:p>
     <w:p>
@@ -1968,15 +1632,7 @@
           <w:sz w:val="32"/>
           <w:szCs w:val="32"/>
         </w:rPr>
-        <w:t>Data</w:t>
-      </w:r>
-      <w:r>
-        <w:rPr>
-          <w:color w:val="000000"/>
-          <w:sz w:val="32"/>
-          <w:szCs w:val="32"/>
-        </w:rPr>
-        <w:t>Service</w:t>
+        <w:t>DataService</w:t>
       </w:r>
       <w:proofErr w:type="spellEnd"/>
     </w:p>
@@ -1995,13 +1651,33 @@
         <w:rPr>
           <w:color w:val="000000"/>
         </w:rPr>
-        <w:t>DB - Postgres</w:t>
-      </w:r>
+        <w:t xml:space="preserve">DB </w:t>
+      </w:r>
+      <w:r>
+        <w:rPr>
+          <w:color w:val="000000"/>
+        </w:rPr>
+        <w:t>–</w:t>
+      </w:r>
+      <w:r>
+        <w:rPr>
+          <w:color w:val="000000"/>
+        </w:rPr>
+        <w:t xml:space="preserve"> Postgres</w:t>
+      </w:r>
+      <w:r>
+        <w:rPr>
+          <w:color w:val="000000"/>
+        </w:rPr>
+        <w:t xml:space="preserve"> ( currently, will decide later)</w:t>
+      </w:r>
+      <w:bookmarkStart w:id="0" w:name="_GoBack"/>
+      <w:bookmarkEnd w:id="0"/>
     </w:p>
     <w:p/>
     <w:p/>
     <w:sectPr>
-      <w:footerReference w:type="default" r:id="rId18"/>
+      <w:footerReference w:type="default" r:id="rId13"/>
       <w:pgSz w:w="12240" w:h="15840"/>
       <w:pgMar w:top="1440" w:right="1440" w:bottom="1440" w:left="1440" w:header="720" w:footer="720" w:gutter="0"/>
       <w:cols w:space="720"/>
@@ -3461,7 +3137,7 @@
   <w:abstractNum w:abstractNumId="7" w15:restartNumberingAfterBreak="0">
     <w:nsid w:val="5B4956D1"/>
     <w:multiLevelType w:val="multilevel"/>
-    <w:tmpl w:val="9E5CA572"/>
+    <w:tmpl w:val="FFF4BF5E"/>
     <w:lvl w:ilvl="0">
       <w:start w:val="3"/>
       <w:numFmt w:val="decimal"/>
@@ -3510,17 +3186,17 @@
         <w:ind w:left="2880" w:hanging="360"/>
       </w:pPr>
     </w:lvl>
-    <w:lvl w:ilvl="4" w:tentative="1">
-      <w:start w:val="1"/>
-      <w:numFmt w:val="decimal"/>
-      <w:lvlText w:val="%5."/>
-      <w:lvlJc w:val="left"/>
-      <w:pPr>
-        <w:tabs>
-          <w:tab w:val="num" w:pos="3600"/>
-        </w:tabs>
+    <w:lvl w:ilvl="4">
+      <w:start w:val="2"/>
+      <w:numFmt w:val="bullet"/>
+      <w:lvlText w:val=""/>
+      <w:lvlJc w:val="left"/>
+      <w:pPr>
         <w:ind w:left="3600" w:hanging="360"/>
       </w:pPr>
+      <w:rPr>
+        <w:rFonts w:ascii="Wingdings" w:eastAsia="Times New Roman" w:hAnsi="Wingdings" w:cs="Calibri" w:hint="default"/>
+      </w:rPr>
     </w:lvl>
     <w:lvl w:ilvl="5" w:tentative="1">
       <w:start w:val="1"/>
@@ -4578,7 +4254,6 @@
     <w:name w:val="Hyperlink"/>
     <w:basedOn w:val="DefaultParagraphFont"/>
     <w:uiPriority w:val="99"/>
-    <w:semiHidden/>
     <w:unhideWhenUsed/>
     <w:rsid w:val="00034A55"/>
     <w:rPr>
@@ -4638,6 +4313,18 @@
       <w:sz w:val="22"/>
       <w:szCs w:val="22"/>
       <w:lang w:eastAsia="zh-CN"/>
+    </w:rPr>
+  </w:style>
+  <w:style w:type="character" w:styleId="UnresolvedMention">
+    <w:name w:val="Unresolved Mention"/>
+    <w:basedOn w:val="DefaultParagraphFont"/>
+    <w:uiPriority w:val="99"/>
+    <w:semiHidden/>
+    <w:unhideWhenUsed/>
+    <w:rsid w:val="00891325"/>
+    <w:rPr>
+      <w:color w:val="605E5C"/>
+      <w:shd w:val="clear" w:color="auto" w:fill="E1DFDD"/>
     </w:rPr>
   </w:style>
 </w:styles>

</xml_diff>